<commit_message>
Ammended the confusion with the MVC controllers. deleted those with their views. i will get ready for the next project in this solution that will utilise those controllers. I added DTOs to food itmes and menus which allow me to transfer data between different parts of the application. the swagger UI appears to be functioning correctly, i can now add menus with mutiple food items and edit them.
I also Added code comments to all classes before continuing to the next project and working with the MVC application.
</commit_message>
<xml_diff>
--- a/was-cis2021-checklist.docx
+++ b/was-cis2021-checklist.docx
@@ -643,16 +643,28 @@
               <w:spacing w:after="0"/>
               <w:jc w:val="center"/>
             </w:pPr>
-          </w:p>
-        </w:tc>
-        <w:tc>
-          <w:tcPr>
-            <w:tcW w:w="6746" w:type="dxa"/>
-          </w:tcPr>
-          <w:p>
-            <w:pPr>
-              <w:spacing w:after="0"/>
-            </w:pPr>
+            <w:r>
+              <w:rPr>
+                <w:rFonts w:ascii="Segoe UI Symbol" w:hAnsi="Segoe UI Symbol" w:cs="Segoe UI Symbol"/>
+                <w:color w:val="70AD47" w:themeColor="accent6"/>
+                <w:sz w:val="30"/>
+                <w:szCs w:val="30"/>
+              </w:rPr>
+              <w:t>✔</w:t>
+            </w:r>
+          </w:p>
+        </w:tc>
+        <w:tc>
+          <w:tcPr>
+            <w:tcW w:w="6746" w:type="dxa"/>
+          </w:tcPr>
+          <w:p>
+            <w:pPr>
+              <w:spacing w:after="0"/>
+            </w:pPr>
+            <w:r>
+              <w:t xml:space="preserve">Starter project has been copied. </w:t>
+            </w:r>
           </w:p>
         </w:tc>
       </w:tr>
@@ -689,7 +701,15 @@
               <w:t>c</w:t>
             </w:r>
             <w:r>
-              <w:t>reate, edit, delete and list food items - see the ERD above for details</w:t>
+              <w:t xml:space="preserve">reate, edit, </w:t>
+            </w:r>
+            <w:proofErr w:type="gramStart"/>
+            <w:r>
+              <w:t>delete</w:t>
+            </w:r>
+            <w:proofErr w:type="gramEnd"/>
+            <w:r>
+              <w:t xml:space="preserve"> and list food items - see the ERD above for details</w:t>
             </w:r>
             <w:r>
               <w:t xml:space="preserve">; </w:t>
@@ -705,16 +725,44 @@
               <w:spacing w:after="0"/>
               <w:jc w:val="center"/>
             </w:pPr>
-          </w:p>
-        </w:tc>
-        <w:tc>
-          <w:tcPr>
-            <w:tcW w:w="6746" w:type="dxa"/>
-          </w:tcPr>
-          <w:p>
-            <w:pPr>
-              <w:spacing w:after="0"/>
-            </w:pPr>
+            <w:r>
+              <w:rPr>
+                <w:rFonts w:ascii="Segoe UI Symbol" w:hAnsi="Segoe UI Symbol" w:cs="Segoe UI Symbol"/>
+                <w:color w:val="70AD47" w:themeColor="accent6"/>
+                <w:sz w:val="30"/>
+                <w:szCs w:val="30"/>
+              </w:rPr>
+              <w:t>✔</w:t>
+            </w:r>
+          </w:p>
+        </w:tc>
+        <w:tc>
+          <w:tcPr>
+            <w:tcW w:w="6746" w:type="dxa"/>
+          </w:tcPr>
+          <w:p>
+            <w:pPr>
+              <w:spacing w:after="0"/>
+            </w:pPr>
+            <w:r>
+              <w:t xml:space="preserve">The catering project </w:t>
+            </w:r>
+            <w:proofErr w:type="spellStart"/>
+            <w:r>
+              <w:t>openes</w:t>
+            </w:r>
+            <w:proofErr w:type="spellEnd"/>
+            <w:r>
+              <w:t xml:space="preserve"> swagger and indeed allows me to create, edit, </w:t>
+            </w:r>
+            <w:proofErr w:type="gramStart"/>
+            <w:r>
+              <w:t>delete</w:t>
+            </w:r>
+            <w:proofErr w:type="gramEnd"/>
+            <w:r>
+              <w:t xml:space="preserve"> and list food items.</w:t>
+            </w:r>
           </w:p>
         </w:tc>
       </w:tr>
@@ -748,7 +796,15 @@
               <w:t>) to c</w:t>
             </w:r>
             <w:r>
-              <w:t xml:space="preserve">reate, edit, delete </w:t>
+              <w:t xml:space="preserve">reate, edit, </w:t>
+            </w:r>
+            <w:proofErr w:type="gramStart"/>
+            <w:r>
+              <w:t>delete</w:t>
+            </w:r>
+            <w:proofErr w:type="gramEnd"/>
+            <w:r>
+              <w:t xml:space="preserve"> </w:t>
             </w:r>
             <w:r>
               <w:t>and list the details of food Menus - see the ERD above for details</w:t>
@@ -767,16 +823,28 @@
               <w:spacing w:after="0"/>
               <w:jc w:val="center"/>
             </w:pPr>
-          </w:p>
-        </w:tc>
-        <w:tc>
-          <w:tcPr>
-            <w:tcW w:w="6746" w:type="dxa"/>
-          </w:tcPr>
-          <w:p>
-            <w:pPr>
-              <w:spacing w:after="0"/>
-            </w:pPr>
+            <w:r>
+              <w:rPr>
+                <w:rFonts w:ascii="Segoe UI Symbol" w:hAnsi="Segoe UI Symbol" w:cs="Segoe UI Symbol"/>
+                <w:color w:val="70AD47" w:themeColor="accent6"/>
+                <w:sz w:val="30"/>
+                <w:szCs w:val="30"/>
+              </w:rPr>
+              <w:t>✔</w:t>
+            </w:r>
+          </w:p>
+        </w:tc>
+        <w:tc>
+          <w:tcPr>
+            <w:tcW w:w="6746" w:type="dxa"/>
+          </w:tcPr>
+          <w:p>
+            <w:pPr>
+              <w:spacing w:after="0"/>
+            </w:pPr>
+            <w:r>
+              <w:t>The catering project opens swagger and allows user to create, edit and delete and list details of food menus.</w:t>
+            </w:r>
           </w:p>
         </w:tc>
       </w:tr>
@@ -835,16 +903,28 @@
               <w:spacing w:after="0"/>
               <w:jc w:val="center"/>
             </w:pPr>
-          </w:p>
-        </w:tc>
-        <w:tc>
-          <w:tcPr>
-            <w:tcW w:w="6746" w:type="dxa"/>
-          </w:tcPr>
-          <w:p>
-            <w:pPr>
-              <w:spacing w:after="0"/>
-            </w:pPr>
+            <w:r>
+              <w:rPr>
+                <w:rFonts w:ascii="Segoe UI Symbol" w:hAnsi="Segoe UI Symbol" w:cs="Segoe UI Symbol"/>
+                <w:color w:val="70AD47" w:themeColor="accent6"/>
+                <w:sz w:val="30"/>
+                <w:szCs w:val="30"/>
+              </w:rPr>
+              <w:t>✔</w:t>
+            </w:r>
+          </w:p>
+        </w:tc>
+        <w:tc>
+          <w:tcPr>
+            <w:tcW w:w="6746" w:type="dxa"/>
+          </w:tcPr>
+          <w:p>
+            <w:pPr>
+              <w:spacing w:after="0"/>
+            </w:pPr>
+            <w:r>
+              <w:t xml:space="preserve">I can now add food items from a menu and remove them following the right inputs in the swagger UI. </w:t>
+            </w:r>
           </w:p>
         </w:tc>
       </w:tr>
@@ -867,6 +947,7 @@
               <w:spacing w:after="0"/>
             </w:pPr>
             <w:r>
+              <w:lastRenderedPageBreak/>
               <w:t>Web Services (</w:t>
             </w:r>
             <w:proofErr w:type="spellStart"/>
@@ -931,8 +1012,15 @@
               <w:spacing w:after="0"/>
             </w:pPr>
             <w:r>
-              <w:lastRenderedPageBreak/>
-              <w:t xml:space="preserve">Create, list and edit </w:t>
+              <w:t xml:space="preserve">Create, </w:t>
+            </w:r>
+            <w:proofErr w:type="gramStart"/>
+            <w:r>
+              <w:t>list</w:t>
+            </w:r>
+            <w:proofErr w:type="gramEnd"/>
+            <w:r>
+              <w:t xml:space="preserve"> and edit </w:t>
             </w:r>
             <w:r>
               <w:t>Guest</w:t>
@@ -1481,7 +1569,15 @@
               <w:spacing w:after="0"/>
             </w:pPr>
             <w:r>
-              <w:t>Create, list and edit Staff;</w:t>
+              <w:t xml:space="preserve">Create, </w:t>
+            </w:r>
+            <w:proofErr w:type="gramStart"/>
+            <w:r>
+              <w:t>list</w:t>
+            </w:r>
+            <w:proofErr w:type="gramEnd"/>
+            <w:r>
+              <w:t xml:space="preserve"> and edit Staff;</w:t>
             </w:r>
           </w:p>
         </w:tc>
@@ -1672,6 +1768,7 @@
               <w:spacing w:after="0"/>
             </w:pPr>
             <w:r>
+              <w:lastRenderedPageBreak/>
               <w:t>Cancel (soft delete) an Event, freeing any associated Venue and Staff;</w:t>
             </w:r>
           </w:p>
@@ -1714,7 +1811,6 @@
               <w:spacing w:before="0" w:after="0"/>
             </w:pPr>
             <w:r>
-              <w:lastRenderedPageBreak/>
               <w:t>WOULD Functional Requirements</w:t>
             </w:r>
           </w:p>
@@ -3514,6 +3610,21 @@
 </file>
 
 <file path=customXml/item1.xml><?xml version="1.0" encoding="utf-8"?>
+<?mso-contentType ?>
+<FormTemplates xmlns="http://schemas.microsoft.com/sharepoint/v3/contenttype/forms">
+  <Display>DocumentLibraryForm</Display>
+  <Edit>DocumentLibraryForm</Edit>
+  <New>DocumentLibraryForm</New>
+</FormTemplates>
+</file>
+
+<file path=customXml/item2.xml><?xml version="1.0" encoding="utf-8"?>
+<p:properties xmlns:p="http://schemas.microsoft.com/office/2006/metadata/properties" xmlns:xsi="http://www.w3.org/2001/XMLSchema-instance" xmlns:pc="http://schemas.microsoft.com/office/infopath/2007/PartnerControls">
+  <documentManagement/>
+</p:properties>
+</file>
+
+<file path=customXml/item3.xml><?xml version="1.0" encoding="utf-8"?>
 <ct:contentTypeSchema xmlns:ct="http://schemas.microsoft.com/office/2006/metadata/contentType" xmlns:ma="http://schemas.microsoft.com/office/2006/metadata/properties/metaAttributes" ct:_="" ma:_="" ma:contentTypeName="Document" ma:contentTypeID="0x010100C2CAB30936697E478A23B894AB542FC8" ma:contentTypeVersion="4" ma:contentTypeDescription="Create a new document." ma:contentTypeScope="" ma:versionID="f203f3fca7a20f9f21194ddd3b885766">
   <xsd:schema xmlns:xsd="http://www.w3.org/2001/XMLSchema" xmlns:xs="http://www.w3.org/2001/XMLSchema" xmlns:p="http://schemas.microsoft.com/office/2006/metadata/properties" xmlns:ns2="268b9e0f-b467-4d5d-bc07-357461ad3612" targetNamespace="http://schemas.microsoft.com/office/2006/metadata/properties" ma:root="true" ma:fieldsID="e919af2092db18f7fcd807f4e1ea8cf4" ns2:_="">
     <xsd:import namespace="268b9e0f-b467-4d5d-bc07-357461ad3612"/>
@@ -3659,22 +3770,24 @@
 </ct:contentTypeSchema>
 </file>
 
-<file path=customXml/item2.xml><?xml version="1.0" encoding="utf-8"?>
-<p:properties xmlns:p="http://schemas.microsoft.com/office/2006/metadata/properties" xmlns:xsi="http://www.w3.org/2001/XMLSchema-instance" xmlns:pc="http://schemas.microsoft.com/office/infopath/2007/PartnerControls">
-  <documentManagement/>
-</p:properties>
+<file path=customXml/itemProps1.xml><?xml version="1.0" encoding="utf-8"?>
+<ds:datastoreItem xmlns:ds="http://schemas.openxmlformats.org/officeDocument/2006/customXml" ds:itemID="{50B6189B-4438-4002-9378-858E6F48B7AB}">
+  <ds:schemaRefs>
+    <ds:schemaRef ds:uri="http://schemas.microsoft.com/sharepoint/v3/contenttype/forms"/>
+  </ds:schemaRefs>
+</ds:datastoreItem>
 </file>
 
-<file path=customXml/item3.xml><?xml version="1.0" encoding="utf-8"?>
-<?mso-contentType ?>
-<FormTemplates xmlns="http://schemas.microsoft.com/sharepoint/v3/contenttype/forms">
-  <Display>DocumentLibraryForm</Display>
-  <Edit>DocumentLibraryForm</Edit>
-  <New>DocumentLibraryForm</New>
-</FormTemplates>
+<file path=customXml/itemProps2.xml><?xml version="1.0" encoding="utf-8"?>
+<ds:datastoreItem xmlns:ds="http://schemas.openxmlformats.org/officeDocument/2006/customXml" ds:itemID="{8437EFFF-C627-4F35-93E2-E06482B75777}">
+  <ds:schemaRefs>
+    <ds:schemaRef ds:uri="http://schemas.microsoft.com/office/2006/metadata/properties"/>
+    <ds:schemaRef ds:uri="http://schemas.microsoft.com/office/infopath/2007/PartnerControls"/>
+  </ds:schemaRefs>
+</ds:datastoreItem>
 </file>
 
-<file path=customXml/itemProps1.xml><?xml version="1.0" encoding="utf-8"?>
+<file path=customXml/itemProps3.xml><?xml version="1.0" encoding="utf-8"?>
 <ds:datastoreItem xmlns:ds="http://schemas.openxmlformats.org/officeDocument/2006/customXml" ds:itemID="{54136967-C738-4C00-8500-4F5D8B0973DB}">
   <ds:schemaRefs>
     <ds:schemaRef ds:uri="http://schemas.microsoft.com/office/2006/metadata/contentType"/>
@@ -3690,21 +3803,4 @@
     <ds:schemaRef ds:uri="http://schemas.microsoft.com/internal/obd"/>
   </ds:schemaRefs>
 </ds:datastoreItem>
-</file>
-
-<file path=customXml/itemProps2.xml><?xml version="1.0" encoding="utf-8"?>
-<ds:datastoreItem xmlns:ds="http://schemas.openxmlformats.org/officeDocument/2006/customXml" ds:itemID="{8437EFFF-C627-4F35-93E2-E06482B75777}">
-  <ds:schemaRefs>
-    <ds:schemaRef ds:uri="http://schemas.microsoft.com/office/2006/metadata/properties"/>
-    <ds:schemaRef ds:uri="http://schemas.microsoft.com/office/infopath/2007/PartnerControls"/>
-  </ds:schemaRefs>
-</ds:datastoreItem>
-</file>
-
-<file path=customXml/itemProps3.xml><?xml version="1.0" encoding="utf-8"?>
-<ds:datastoreItem xmlns:ds="http://schemas.openxmlformats.org/officeDocument/2006/customXml" ds:itemID="{50B6189B-4438-4002-9378-858E6F48B7AB}">
-  <ds:schemaRefs>
-    <ds:schemaRef ds:uri="http://schemas.microsoft.com/sharepoint/v3/contenttype/forms"/>
-  </ds:schemaRefs>
-</ds:datastoreItem>
 </file>
</xml_diff>

<commit_message>
#Added Code comments to all classes before moving onto the events MVC projectAmmended the confusion with the MVC controllers. deleted those with their views. i will get ready for the next project in this solution that will utilise those controllers. I added DTOs to food itmes and menus which allow me to transfer data between different parts of the application. the swagger UI appears to be functioning correctly, i can now add menus with mutiple food items and edit them.
I also Added code comments to all classes before continuing to the next project and working with the MVC application.
</commit_message>
<xml_diff>
--- a/was-cis2021-checklist.docx
+++ b/was-cis2021-checklist.docx
@@ -643,16 +643,28 @@
               <w:spacing w:after="0"/>
               <w:jc w:val="center"/>
             </w:pPr>
-          </w:p>
-        </w:tc>
-        <w:tc>
-          <w:tcPr>
-            <w:tcW w:w="6746" w:type="dxa"/>
-          </w:tcPr>
-          <w:p>
-            <w:pPr>
-              <w:spacing w:after="0"/>
-            </w:pPr>
+            <w:r>
+              <w:rPr>
+                <w:rFonts w:ascii="Segoe UI Symbol" w:hAnsi="Segoe UI Symbol" w:cs="Segoe UI Symbol"/>
+                <w:color w:val="70AD47" w:themeColor="accent6"/>
+                <w:sz w:val="30"/>
+                <w:szCs w:val="30"/>
+              </w:rPr>
+              <w:t>✔</w:t>
+            </w:r>
+          </w:p>
+        </w:tc>
+        <w:tc>
+          <w:tcPr>
+            <w:tcW w:w="6746" w:type="dxa"/>
+          </w:tcPr>
+          <w:p>
+            <w:pPr>
+              <w:spacing w:after="0"/>
+            </w:pPr>
+            <w:r>
+              <w:t xml:space="preserve">Starter project has been copied. </w:t>
+            </w:r>
           </w:p>
         </w:tc>
       </w:tr>
@@ -689,7 +701,15 @@
               <w:t>c</w:t>
             </w:r>
             <w:r>
-              <w:t>reate, edit, delete and list food items - see the ERD above for details</w:t>
+              <w:t xml:space="preserve">reate, edit, </w:t>
+            </w:r>
+            <w:proofErr w:type="gramStart"/>
+            <w:r>
+              <w:t>delete</w:t>
+            </w:r>
+            <w:proofErr w:type="gramEnd"/>
+            <w:r>
+              <w:t xml:space="preserve"> and list food items - see the ERD above for details</w:t>
             </w:r>
             <w:r>
               <w:t xml:space="preserve">; </w:t>
@@ -705,16 +725,44 @@
               <w:spacing w:after="0"/>
               <w:jc w:val="center"/>
             </w:pPr>
-          </w:p>
-        </w:tc>
-        <w:tc>
-          <w:tcPr>
-            <w:tcW w:w="6746" w:type="dxa"/>
-          </w:tcPr>
-          <w:p>
-            <w:pPr>
-              <w:spacing w:after="0"/>
-            </w:pPr>
+            <w:r>
+              <w:rPr>
+                <w:rFonts w:ascii="Segoe UI Symbol" w:hAnsi="Segoe UI Symbol" w:cs="Segoe UI Symbol"/>
+                <w:color w:val="70AD47" w:themeColor="accent6"/>
+                <w:sz w:val="30"/>
+                <w:szCs w:val="30"/>
+              </w:rPr>
+              <w:t>✔</w:t>
+            </w:r>
+          </w:p>
+        </w:tc>
+        <w:tc>
+          <w:tcPr>
+            <w:tcW w:w="6746" w:type="dxa"/>
+          </w:tcPr>
+          <w:p>
+            <w:pPr>
+              <w:spacing w:after="0"/>
+            </w:pPr>
+            <w:r>
+              <w:t xml:space="preserve">The catering project </w:t>
+            </w:r>
+            <w:proofErr w:type="spellStart"/>
+            <w:r>
+              <w:t>openes</w:t>
+            </w:r>
+            <w:proofErr w:type="spellEnd"/>
+            <w:r>
+              <w:t xml:space="preserve"> swagger and indeed allows me to create, edit, </w:t>
+            </w:r>
+            <w:proofErr w:type="gramStart"/>
+            <w:r>
+              <w:t>delete</w:t>
+            </w:r>
+            <w:proofErr w:type="gramEnd"/>
+            <w:r>
+              <w:t xml:space="preserve"> and list food items.</w:t>
+            </w:r>
           </w:p>
         </w:tc>
       </w:tr>
@@ -748,7 +796,15 @@
               <w:t>) to c</w:t>
             </w:r>
             <w:r>
-              <w:t xml:space="preserve">reate, edit, delete </w:t>
+              <w:t xml:space="preserve">reate, edit, </w:t>
+            </w:r>
+            <w:proofErr w:type="gramStart"/>
+            <w:r>
+              <w:t>delete</w:t>
+            </w:r>
+            <w:proofErr w:type="gramEnd"/>
+            <w:r>
+              <w:t xml:space="preserve"> </w:t>
             </w:r>
             <w:r>
               <w:t>and list the details of food Menus - see the ERD above for details</w:t>
@@ -767,16 +823,28 @@
               <w:spacing w:after="0"/>
               <w:jc w:val="center"/>
             </w:pPr>
-          </w:p>
-        </w:tc>
-        <w:tc>
-          <w:tcPr>
-            <w:tcW w:w="6746" w:type="dxa"/>
-          </w:tcPr>
-          <w:p>
-            <w:pPr>
-              <w:spacing w:after="0"/>
-            </w:pPr>
+            <w:r>
+              <w:rPr>
+                <w:rFonts w:ascii="Segoe UI Symbol" w:hAnsi="Segoe UI Symbol" w:cs="Segoe UI Symbol"/>
+                <w:color w:val="70AD47" w:themeColor="accent6"/>
+                <w:sz w:val="30"/>
+                <w:szCs w:val="30"/>
+              </w:rPr>
+              <w:t>✔</w:t>
+            </w:r>
+          </w:p>
+        </w:tc>
+        <w:tc>
+          <w:tcPr>
+            <w:tcW w:w="6746" w:type="dxa"/>
+          </w:tcPr>
+          <w:p>
+            <w:pPr>
+              <w:spacing w:after="0"/>
+            </w:pPr>
+            <w:r>
+              <w:t>The catering project opens swagger and allows user to create, edit and delete and list details of food menus.</w:t>
+            </w:r>
           </w:p>
         </w:tc>
       </w:tr>
@@ -835,16 +903,28 @@
               <w:spacing w:after="0"/>
               <w:jc w:val="center"/>
             </w:pPr>
-          </w:p>
-        </w:tc>
-        <w:tc>
-          <w:tcPr>
-            <w:tcW w:w="6746" w:type="dxa"/>
-          </w:tcPr>
-          <w:p>
-            <w:pPr>
-              <w:spacing w:after="0"/>
-            </w:pPr>
+            <w:r>
+              <w:rPr>
+                <w:rFonts w:ascii="Segoe UI Symbol" w:hAnsi="Segoe UI Symbol" w:cs="Segoe UI Symbol"/>
+                <w:color w:val="70AD47" w:themeColor="accent6"/>
+                <w:sz w:val="30"/>
+                <w:szCs w:val="30"/>
+              </w:rPr>
+              <w:t>✔</w:t>
+            </w:r>
+          </w:p>
+        </w:tc>
+        <w:tc>
+          <w:tcPr>
+            <w:tcW w:w="6746" w:type="dxa"/>
+          </w:tcPr>
+          <w:p>
+            <w:pPr>
+              <w:spacing w:after="0"/>
+            </w:pPr>
+            <w:r>
+              <w:t xml:space="preserve">I can now add food items from a menu and remove them following the right inputs in the swagger UI. </w:t>
+            </w:r>
           </w:p>
         </w:tc>
       </w:tr>
@@ -867,6 +947,7 @@
               <w:spacing w:after="0"/>
             </w:pPr>
             <w:r>
+              <w:lastRenderedPageBreak/>
               <w:t>Web Services (</w:t>
             </w:r>
             <w:proofErr w:type="spellStart"/>
@@ -931,8 +1012,15 @@
               <w:spacing w:after="0"/>
             </w:pPr>
             <w:r>
-              <w:lastRenderedPageBreak/>
-              <w:t xml:space="preserve">Create, list and edit </w:t>
+              <w:t xml:space="preserve">Create, </w:t>
+            </w:r>
+            <w:proofErr w:type="gramStart"/>
+            <w:r>
+              <w:t>list</w:t>
+            </w:r>
+            <w:proofErr w:type="gramEnd"/>
+            <w:r>
+              <w:t xml:space="preserve"> and edit </w:t>
             </w:r>
             <w:r>
               <w:t>Guest</w:t>
@@ -1481,7 +1569,15 @@
               <w:spacing w:after="0"/>
             </w:pPr>
             <w:r>
-              <w:t>Create, list and edit Staff;</w:t>
+              <w:t xml:space="preserve">Create, </w:t>
+            </w:r>
+            <w:proofErr w:type="gramStart"/>
+            <w:r>
+              <w:t>list</w:t>
+            </w:r>
+            <w:proofErr w:type="gramEnd"/>
+            <w:r>
+              <w:t xml:space="preserve"> and edit Staff;</w:t>
             </w:r>
           </w:p>
         </w:tc>
@@ -1672,6 +1768,7 @@
               <w:spacing w:after="0"/>
             </w:pPr>
             <w:r>
+              <w:lastRenderedPageBreak/>
               <w:t>Cancel (soft delete) an Event, freeing any associated Venue and Staff;</w:t>
             </w:r>
           </w:p>
@@ -1714,7 +1811,6 @@
               <w:spacing w:before="0" w:after="0"/>
             </w:pPr>
             <w:r>
-              <w:lastRenderedPageBreak/>
               <w:t>WOULD Functional Requirements</w:t>
             </w:r>
           </w:p>
@@ -3514,6 +3610,21 @@
 </file>
 
 <file path=customXml/item1.xml><?xml version="1.0" encoding="utf-8"?>
+<?mso-contentType ?>
+<FormTemplates xmlns="http://schemas.microsoft.com/sharepoint/v3/contenttype/forms">
+  <Display>DocumentLibraryForm</Display>
+  <Edit>DocumentLibraryForm</Edit>
+  <New>DocumentLibraryForm</New>
+</FormTemplates>
+</file>
+
+<file path=customXml/item2.xml><?xml version="1.0" encoding="utf-8"?>
+<p:properties xmlns:p="http://schemas.microsoft.com/office/2006/metadata/properties" xmlns:xsi="http://www.w3.org/2001/XMLSchema-instance" xmlns:pc="http://schemas.microsoft.com/office/infopath/2007/PartnerControls">
+  <documentManagement/>
+</p:properties>
+</file>
+
+<file path=customXml/item3.xml><?xml version="1.0" encoding="utf-8"?>
 <ct:contentTypeSchema xmlns:ct="http://schemas.microsoft.com/office/2006/metadata/contentType" xmlns:ma="http://schemas.microsoft.com/office/2006/metadata/properties/metaAttributes" ct:_="" ma:_="" ma:contentTypeName="Document" ma:contentTypeID="0x010100C2CAB30936697E478A23B894AB542FC8" ma:contentTypeVersion="4" ma:contentTypeDescription="Create a new document." ma:contentTypeScope="" ma:versionID="f203f3fca7a20f9f21194ddd3b885766">
   <xsd:schema xmlns:xsd="http://www.w3.org/2001/XMLSchema" xmlns:xs="http://www.w3.org/2001/XMLSchema" xmlns:p="http://schemas.microsoft.com/office/2006/metadata/properties" xmlns:ns2="268b9e0f-b467-4d5d-bc07-357461ad3612" targetNamespace="http://schemas.microsoft.com/office/2006/metadata/properties" ma:root="true" ma:fieldsID="e919af2092db18f7fcd807f4e1ea8cf4" ns2:_="">
     <xsd:import namespace="268b9e0f-b467-4d5d-bc07-357461ad3612"/>
@@ -3659,22 +3770,24 @@
 </ct:contentTypeSchema>
 </file>
 
-<file path=customXml/item2.xml><?xml version="1.0" encoding="utf-8"?>
-<p:properties xmlns:p="http://schemas.microsoft.com/office/2006/metadata/properties" xmlns:xsi="http://www.w3.org/2001/XMLSchema-instance" xmlns:pc="http://schemas.microsoft.com/office/infopath/2007/PartnerControls">
-  <documentManagement/>
-</p:properties>
+<file path=customXml/itemProps1.xml><?xml version="1.0" encoding="utf-8"?>
+<ds:datastoreItem xmlns:ds="http://schemas.openxmlformats.org/officeDocument/2006/customXml" ds:itemID="{50B6189B-4438-4002-9378-858E6F48B7AB}">
+  <ds:schemaRefs>
+    <ds:schemaRef ds:uri="http://schemas.microsoft.com/sharepoint/v3/contenttype/forms"/>
+  </ds:schemaRefs>
+</ds:datastoreItem>
 </file>
 
-<file path=customXml/item3.xml><?xml version="1.0" encoding="utf-8"?>
-<?mso-contentType ?>
-<FormTemplates xmlns="http://schemas.microsoft.com/sharepoint/v3/contenttype/forms">
-  <Display>DocumentLibraryForm</Display>
-  <Edit>DocumentLibraryForm</Edit>
-  <New>DocumentLibraryForm</New>
-</FormTemplates>
+<file path=customXml/itemProps2.xml><?xml version="1.0" encoding="utf-8"?>
+<ds:datastoreItem xmlns:ds="http://schemas.openxmlformats.org/officeDocument/2006/customXml" ds:itemID="{8437EFFF-C627-4F35-93E2-E06482B75777}">
+  <ds:schemaRefs>
+    <ds:schemaRef ds:uri="http://schemas.microsoft.com/office/2006/metadata/properties"/>
+    <ds:schemaRef ds:uri="http://schemas.microsoft.com/office/infopath/2007/PartnerControls"/>
+  </ds:schemaRefs>
+</ds:datastoreItem>
 </file>
 
-<file path=customXml/itemProps1.xml><?xml version="1.0" encoding="utf-8"?>
+<file path=customXml/itemProps3.xml><?xml version="1.0" encoding="utf-8"?>
 <ds:datastoreItem xmlns:ds="http://schemas.openxmlformats.org/officeDocument/2006/customXml" ds:itemID="{54136967-C738-4C00-8500-4F5D8B0973DB}">
   <ds:schemaRefs>
     <ds:schemaRef ds:uri="http://schemas.microsoft.com/office/2006/metadata/contentType"/>
@@ -3690,21 +3803,4 @@
     <ds:schemaRef ds:uri="http://schemas.microsoft.com/internal/obd"/>
   </ds:schemaRefs>
 </ds:datastoreItem>
-</file>
-
-<file path=customXml/itemProps2.xml><?xml version="1.0" encoding="utf-8"?>
-<ds:datastoreItem xmlns:ds="http://schemas.openxmlformats.org/officeDocument/2006/customXml" ds:itemID="{8437EFFF-C627-4F35-93E2-E06482B75777}">
-  <ds:schemaRefs>
-    <ds:schemaRef ds:uri="http://schemas.microsoft.com/office/2006/metadata/properties"/>
-    <ds:schemaRef ds:uri="http://schemas.microsoft.com/office/infopath/2007/PartnerControls"/>
-  </ds:schemaRefs>
-</ds:datastoreItem>
-</file>
-
-<file path=customXml/itemProps3.xml><?xml version="1.0" encoding="utf-8"?>
-<ds:datastoreItem xmlns:ds="http://schemas.openxmlformats.org/officeDocument/2006/customXml" ds:itemID="{50B6189B-4438-4002-9378-858E6F48B7AB}">
-  <ds:schemaRefs>
-    <ds:schemaRef ds:uri="http://schemas.microsoft.com/sharepoint/v3/contenttype/forms"/>
-  </ds:schemaRefs>
-</ds:datastoreItem>
 </file>
</xml_diff>

<commit_message>
Fixed a bug where events could not be updated. tried to implement api into the mvc, had to revert all that code since i was unsure what to do
</commit_message>
<xml_diff>
--- a/was-cis2021-checklist.docx
+++ b/was-cis2021-checklist.docx
@@ -210,7 +210,6 @@
             <w:r>
               <w:t xml:space="preserve">in the </w:t>
             </w:r>
-            <w:proofErr w:type="spellStart"/>
             <w:r>
               <w:rPr>
                 <w:b/>
@@ -218,7 +217,6 @@
               </w:rPr>
               <w:t>ThAmCo.Events</w:t>
             </w:r>
-            <w:proofErr w:type="spellEnd"/>
             <w:r>
               <w:t xml:space="preserve"> project </w:t>
             </w:r>
@@ -274,23 +272,7 @@
               <w:spacing w:after="0"/>
             </w:pPr>
             <w:r>
-              <w:t xml:space="preserve">I created a </w:t>
-            </w:r>
-            <w:proofErr w:type="spellStart"/>
-            <w:r>
-              <w:t>readMe</w:t>
-            </w:r>
-            <w:proofErr w:type="spellEnd"/>
-            <w:r>
-              <w:t xml:space="preserve"> file in the </w:t>
-            </w:r>
-            <w:proofErr w:type="spellStart"/>
-            <w:r>
-              <w:t>TheAmCo.Events</w:t>
-            </w:r>
-            <w:proofErr w:type="spellEnd"/>
-            <w:r>
-              <w:t xml:space="preserve"> project detailing simple outlines for the project. </w:t>
+              <w:t xml:space="preserve">I created a readMe file in the TheAmCo.Events project detailing simple outlines for the project. </w:t>
             </w:r>
           </w:p>
         </w:tc>
@@ -441,16 +423,29 @@
               <w:spacing w:after="0"/>
               <w:jc w:val="center"/>
             </w:pPr>
-          </w:p>
-        </w:tc>
-        <w:tc>
-          <w:tcPr>
-            <w:tcW w:w="6746" w:type="dxa"/>
-          </w:tcPr>
-          <w:p>
-            <w:pPr>
-              <w:spacing w:after="0"/>
-            </w:pPr>
+            <w:r>
+              <w:rPr>
+                <w:b/>
+                <w:bCs/>
+                <w:color w:val="FFC000"/>
+                <w:sz w:val="52"/>
+                <w:szCs w:val="52"/>
+              </w:rPr>
+              <w:t>-</w:t>
+            </w:r>
+          </w:p>
+        </w:tc>
+        <w:tc>
+          <w:tcPr>
+            <w:tcW w:w="6746" w:type="dxa"/>
+          </w:tcPr>
+          <w:p>
+            <w:pPr>
+              <w:spacing w:after="0"/>
+            </w:pPr>
+            <w:r>
+              <w:t>In progress</w:t>
+            </w:r>
           </w:p>
         </w:tc>
       </w:tr>
@@ -492,16 +487,29 @@
               <w:spacing w:after="0"/>
               <w:jc w:val="center"/>
             </w:pPr>
-          </w:p>
-        </w:tc>
-        <w:tc>
-          <w:tcPr>
-            <w:tcW w:w="6746" w:type="dxa"/>
-          </w:tcPr>
-          <w:p>
-            <w:pPr>
-              <w:spacing w:after="0"/>
-            </w:pPr>
+            <w:r>
+              <w:rPr>
+                <w:b/>
+                <w:bCs/>
+                <w:color w:val="FFC000"/>
+                <w:sz w:val="52"/>
+                <w:szCs w:val="52"/>
+              </w:rPr>
+              <w:t>-</w:t>
+            </w:r>
+          </w:p>
+        </w:tc>
+        <w:tc>
+          <w:tcPr>
+            <w:tcW w:w="6746" w:type="dxa"/>
+          </w:tcPr>
+          <w:p>
+            <w:pPr>
+              <w:spacing w:after="0"/>
+            </w:pPr>
+            <w:r>
+              <w:t>In progress</w:t>
+            </w:r>
           </w:p>
         </w:tc>
       </w:tr>
@@ -687,29 +695,13 @@
               <w:spacing w:after="0"/>
             </w:pPr>
             <w:r>
-              <w:t>Web Services (</w:t>
-            </w:r>
-            <w:proofErr w:type="spellStart"/>
-            <w:r>
-              <w:t>ThAmCo.Catering</w:t>
-            </w:r>
-            <w:proofErr w:type="spellEnd"/>
-            <w:r>
-              <w:t xml:space="preserve">) to </w:t>
+              <w:t xml:space="preserve">Web Services (ThAmCo.Catering) to </w:t>
             </w:r>
             <w:r>
               <w:t>c</w:t>
             </w:r>
             <w:r>
-              <w:t xml:space="preserve">reate, edit, </w:t>
-            </w:r>
-            <w:proofErr w:type="gramStart"/>
-            <w:r>
-              <w:t>delete</w:t>
-            </w:r>
-            <w:proofErr w:type="gramEnd"/>
-            <w:r>
-              <w:t xml:space="preserve"> and list food items - see the ERD above for details</w:t>
+              <w:t>reate, edit, delete and list food items - see the ERD above for details</w:t>
             </w:r>
             <w:r>
               <w:t xml:space="preserve">; </w:t>
@@ -745,23 +737,7 @@
               <w:spacing w:after="0"/>
             </w:pPr>
             <w:r>
-              <w:t xml:space="preserve">The catering project </w:t>
-            </w:r>
-            <w:proofErr w:type="spellStart"/>
-            <w:r>
-              <w:t>openes</w:t>
-            </w:r>
-            <w:proofErr w:type="spellEnd"/>
-            <w:r>
-              <w:t xml:space="preserve"> swagger and indeed allows me to create, edit, </w:t>
-            </w:r>
-            <w:proofErr w:type="gramStart"/>
-            <w:r>
-              <w:t>delete</w:t>
-            </w:r>
-            <w:proofErr w:type="gramEnd"/>
-            <w:r>
-              <w:t xml:space="preserve"> and list food items.</w:t>
+              <w:t>The catering project openes swagger and indeed allows me to create, edit, delete and list food items.</w:t>
             </w:r>
           </w:p>
         </w:tc>
@@ -785,26 +761,10 @@
               <w:spacing w:after="0"/>
             </w:pPr>
             <w:r>
-              <w:t>Web Services (</w:t>
-            </w:r>
-            <w:proofErr w:type="spellStart"/>
-            <w:r>
-              <w:t>ThAmCo.Catering</w:t>
-            </w:r>
-            <w:proofErr w:type="spellEnd"/>
-            <w:r>
-              <w:t>) to c</w:t>
-            </w:r>
-            <w:r>
-              <w:t xml:space="preserve">reate, edit, </w:t>
-            </w:r>
-            <w:proofErr w:type="gramStart"/>
-            <w:r>
-              <w:t>delete</w:t>
-            </w:r>
-            <w:proofErr w:type="gramEnd"/>
-            <w:r>
-              <w:t xml:space="preserve"> </w:t>
+              <w:t>Web Services (ThAmCo.Catering) to c</w:t>
+            </w:r>
+            <w:r>
+              <w:t xml:space="preserve">reate, edit, delete </w:t>
             </w:r>
             <w:r>
               <w:t>and list the details of food Menus - see the ERD above for details</w:t>
@@ -867,15 +827,7 @@
               <w:spacing w:after="0"/>
             </w:pPr>
             <w:r>
-              <w:t>Web Services (</w:t>
-            </w:r>
-            <w:proofErr w:type="spellStart"/>
-            <w:r>
-              <w:t>ThAmCo.Catering</w:t>
-            </w:r>
-            <w:proofErr w:type="spellEnd"/>
-            <w:r>
-              <w:t>) to a</w:t>
+              <w:t>Web Services (ThAmCo.Catering) to a</w:t>
             </w:r>
             <w:r>
               <w:t xml:space="preserve">dd and remove </w:t>
@@ -948,26 +900,10 @@
             </w:pPr>
             <w:r>
               <w:lastRenderedPageBreak/>
-              <w:t>Web Services (</w:t>
-            </w:r>
-            <w:proofErr w:type="spellStart"/>
-            <w:r>
-              <w:t>ThAmCo.Catering</w:t>
-            </w:r>
-            <w:proofErr w:type="spellEnd"/>
-            <w:r>
-              <w:t>) to b</w:t>
-            </w:r>
-            <w:r>
-              <w:t xml:space="preserve">ook, edit and cancel Food for an Event - see the ERD above for details.  The service should return the </w:t>
-            </w:r>
-            <w:proofErr w:type="spellStart"/>
-            <w:r>
-              <w:t>FoodBookingId</w:t>
-            </w:r>
-            <w:proofErr w:type="spellEnd"/>
-            <w:r>
-              <w:t xml:space="preserve"> as confirmation of the booking;</w:t>
+              <w:t>Web Services (ThAmCo.Catering) to b</w:t>
+            </w:r>
+            <w:r>
+              <w:t>ook, edit and cancel Food for an Event - see the ERD above for details.  The service should return the FoodBookingId as confirmation of the booking;</w:t>
             </w:r>
           </w:p>
         </w:tc>
@@ -1012,15 +948,7 @@
               <w:spacing w:after="0"/>
             </w:pPr>
             <w:r>
-              <w:t xml:space="preserve">Create, </w:t>
-            </w:r>
-            <w:proofErr w:type="gramStart"/>
-            <w:r>
-              <w:t>list</w:t>
-            </w:r>
-            <w:proofErr w:type="gramEnd"/>
-            <w:r>
-              <w:t xml:space="preserve"> and edit </w:t>
+              <w:t xml:space="preserve">Create, list and edit </w:t>
             </w:r>
             <w:r>
               <w:t>Guest</w:t>
@@ -1039,6 +967,15 @@
               <w:spacing w:after="0"/>
               <w:jc w:val="center"/>
             </w:pPr>
+            <w:r>
+              <w:rPr>
+                <w:rFonts w:ascii="Segoe UI Symbol" w:hAnsi="Segoe UI Symbol" w:cs="Segoe UI Symbol"/>
+                <w:color w:val="70AD47" w:themeColor="accent6"/>
+                <w:sz w:val="30"/>
+                <w:szCs w:val="30"/>
+              </w:rPr>
+              <w:t>✔</w:t>
+            </w:r>
           </w:p>
         </w:tc>
         <w:tc>
@@ -1071,15 +1008,7 @@
               <w:spacing w:after="0"/>
             </w:pPr>
             <w:r>
-              <w:t xml:space="preserve">Create a new Event, specifying as a minimum its title, date and </w:t>
-            </w:r>
-            <w:proofErr w:type="spellStart"/>
-            <w:r>
-              <w:t>EventType</w:t>
-            </w:r>
-            <w:proofErr w:type="spellEnd"/>
-            <w:r>
-              <w:t>;</w:t>
+              <w:t>Create a new Event, specifying as a minimum its title, date and EventType;</w:t>
             </w:r>
           </w:p>
         </w:tc>
@@ -1092,6 +1021,15 @@
               <w:spacing w:after="0"/>
               <w:jc w:val="center"/>
             </w:pPr>
+            <w:r>
+              <w:rPr>
+                <w:rFonts w:ascii="Segoe UI Symbol" w:hAnsi="Segoe UI Symbol" w:cs="Segoe UI Symbol"/>
+                <w:color w:val="70AD47" w:themeColor="accent6"/>
+                <w:sz w:val="30"/>
+                <w:szCs w:val="30"/>
+              </w:rPr>
+              <w:t>✔</w:t>
+            </w:r>
           </w:p>
         </w:tc>
         <w:tc>
@@ -1136,17 +1074,35 @@
             <w:pPr>
               <w:spacing w:after="0"/>
               <w:jc w:val="center"/>
-            </w:pPr>
-          </w:p>
-        </w:tc>
-        <w:tc>
-          <w:tcPr>
-            <w:tcW w:w="6746" w:type="dxa"/>
-          </w:tcPr>
-          <w:p>
-            <w:pPr>
-              <w:spacing w:after="0"/>
-            </w:pPr>
+              <w:rPr>
+                <w:b/>
+                <w:bCs/>
+                <w:sz w:val="52"/>
+                <w:szCs w:val="52"/>
+              </w:rPr>
+            </w:pPr>
+            <w:r>
+              <w:rPr>
+                <w:rFonts w:ascii="Segoe UI Symbol" w:hAnsi="Segoe UI Symbol" w:cs="Segoe UI Symbol"/>
+                <w:color w:val="70AD47" w:themeColor="accent6"/>
+                <w:sz w:val="30"/>
+                <w:szCs w:val="30"/>
+              </w:rPr>
+              <w:t>✔</w:t>
+            </w:r>
+          </w:p>
+        </w:tc>
+        <w:tc>
+          <w:tcPr>
+            <w:tcW w:w="6746" w:type="dxa"/>
+          </w:tcPr>
+          <w:p>
+            <w:pPr>
+              <w:spacing w:after="0"/>
+            </w:pPr>
+            <w:r>
+              <w:t>Can edit an event, need to make it so you can’t change its date and time/ check if this is already functional</w:t>
+            </w:r>
           </w:p>
         </w:tc>
       </w:tr>
@@ -1188,6 +1144,15 @@
               <w:spacing w:after="0"/>
               <w:jc w:val="center"/>
             </w:pPr>
+            <w:r>
+              <w:rPr>
+                <w:rFonts w:ascii="Segoe UI Symbol" w:hAnsi="Segoe UI Symbol" w:cs="Segoe UI Symbol"/>
+                <w:color w:val="70AD47" w:themeColor="accent6"/>
+                <w:sz w:val="30"/>
+                <w:szCs w:val="30"/>
+              </w:rPr>
+              <w:t>✔</w:t>
+            </w:r>
           </w:p>
         </w:tc>
         <w:tc>
@@ -1233,16 +1198,29 @@
               <w:spacing w:after="0"/>
               <w:jc w:val="center"/>
             </w:pPr>
-          </w:p>
-        </w:tc>
-        <w:tc>
-          <w:tcPr>
-            <w:tcW w:w="6746" w:type="dxa"/>
-          </w:tcPr>
-          <w:p>
-            <w:pPr>
-              <w:spacing w:after="0"/>
-            </w:pPr>
+            <w:r>
+              <w:rPr>
+                <w:b/>
+                <w:bCs/>
+                <w:color w:val="FFC000"/>
+                <w:sz w:val="52"/>
+                <w:szCs w:val="52"/>
+              </w:rPr>
+              <w:t>-</w:t>
+            </w:r>
+          </w:p>
+        </w:tc>
+        <w:tc>
+          <w:tcPr>
+            <w:tcW w:w="6746" w:type="dxa"/>
+          </w:tcPr>
+          <w:p>
+            <w:pPr>
+              <w:spacing w:after="0"/>
+            </w:pPr>
+            <w:r>
+              <w:t>Not functional yet, need a total count and a registration</w:t>
+            </w:r>
           </w:p>
         </w:tc>
       </w:tr>
@@ -1284,16 +1262,29 @@
               <w:spacing w:after="0"/>
               <w:jc w:val="center"/>
             </w:pPr>
-          </w:p>
-        </w:tc>
-        <w:tc>
-          <w:tcPr>
-            <w:tcW w:w="6746" w:type="dxa"/>
-          </w:tcPr>
-          <w:p>
-            <w:pPr>
-              <w:spacing w:after="0"/>
-            </w:pPr>
+            <w:r>
+              <w:rPr>
+                <w:b/>
+                <w:bCs/>
+                <w:color w:val="FFC000"/>
+                <w:sz w:val="52"/>
+                <w:szCs w:val="52"/>
+              </w:rPr>
+              <w:t>-</w:t>
+            </w:r>
+          </w:p>
+        </w:tc>
+        <w:tc>
+          <w:tcPr>
+            <w:tcW w:w="6746" w:type="dxa"/>
+          </w:tcPr>
+          <w:p>
+            <w:pPr>
+              <w:spacing w:after="0"/>
+            </w:pPr>
+            <w:r>
+              <w:t>Can check details of a guest. Can NOT look at the details of which events they are attending</w:t>
+            </w:r>
           </w:p>
         </w:tc>
       </w:tr>
@@ -1319,13 +1310,7 @@
               <w:rPr>
                 <w:b/>
               </w:rPr>
-              <w:t xml:space="preserve">SHOULD </w:t>
-            </w:r>
-            <w:r>
-              <w:rPr>
-                <w:b/>
-              </w:rPr>
-              <w:t>Functional Requirements</w:t>
+              <w:t>SHOULD Functional Requirements</w:t>
             </w:r>
           </w:p>
         </w:tc>
@@ -1436,6 +1421,15 @@
               <w:spacing w:after="0"/>
               <w:jc w:val="center"/>
             </w:pPr>
+            <w:r>
+              <w:rPr>
+                <w:rFonts w:ascii="Segoe UI Symbol" w:hAnsi="Segoe UI Symbol" w:cs="Segoe UI Symbol"/>
+                <w:color w:val="70AD47" w:themeColor="accent6"/>
+                <w:sz w:val="30"/>
+                <w:szCs w:val="30"/>
+              </w:rPr>
+              <w:t>✔</w:t>
+            </w:r>
           </w:p>
         </w:tc>
         <w:tc>
@@ -1470,14 +1464,12 @@
             <w:r>
               <w:t xml:space="preserve">Reserve an appropriate, available Venue for an Event via the </w:t>
             </w:r>
-            <w:proofErr w:type="spellStart"/>
             <w:r>
               <w:rPr>
                 <w:i/>
               </w:rPr>
               <w:t>ThAmCo.Venues</w:t>
             </w:r>
-            <w:proofErr w:type="spellEnd"/>
             <w:r>
               <w:t xml:space="preserve"> web service, freeing any previously associated Venue;</w:t>
             </w:r>
@@ -1569,15 +1561,7 @@
               <w:spacing w:after="0"/>
             </w:pPr>
             <w:r>
-              <w:t xml:space="preserve">Create, </w:t>
-            </w:r>
-            <w:proofErr w:type="gramStart"/>
-            <w:r>
-              <w:t>list</w:t>
-            </w:r>
-            <w:proofErr w:type="gramEnd"/>
-            <w:r>
-              <w:t xml:space="preserve"> and edit Staff;</w:t>
+              <w:t>Create, list and edit Staff;</w:t>
             </w:r>
           </w:p>
         </w:tc>
@@ -1590,6 +1574,15 @@
               <w:spacing w:after="0"/>
               <w:jc w:val="center"/>
             </w:pPr>
+            <w:r>
+              <w:rPr>
+                <w:rFonts w:ascii="Segoe UI Symbol" w:hAnsi="Segoe UI Symbol" w:cs="Segoe UI Symbol"/>
+                <w:color w:val="70AD47" w:themeColor="accent6"/>
+                <w:sz w:val="30"/>
+                <w:szCs w:val="30"/>
+              </w:rPr>
+              <w:t>✔</w:t>
+            </w:r>
           </w:p>
         </w:tc>
         <w:tc>
@@ -1635,6 +1628,15 @@
               <w:spacing w:after="0"/>
               <w:jc w:val="center"/>
             </w:pPr>
+            <w:r>
+              <w:rPr>
+                <w:rFonts w:ascii="Segoe UI Symbol" w:hAnsi="Segoe UI Symbol" w:cs="Segoe UI Symbol"/>
+                <w:color w:val="70AD47" w:themeColor="accent6"/>
+                <w:sz w:val="30"/>
+                <w:szCs w:val="30"/>
+              </w:rPr>
+              <w:t>✔</w:t>
+            </w:r>
           </w:p>
         </w:tc>
         <w:tc>
@@ -1667,6 +1669,7 @@
               <w:spacing w:after="0"/>
             </w:pPr>
             <w:r>
+              <w:lastRenderedPageBreak/>
               <w:t>See appropriate warnings within event list and staffing views when there is not a first aider assigned to an Event;</w:t>
             </w:r>
           </w:p>
@@ -1768,7 +1771,6 @@
               <w:spacing w:after="0"/>
             </w:pPr>
             <w:r>
-              <w:lastRenderedPageBreak/>
               <w:t>Cancel (soft delete) an Event, freeing any associated Venue and Staff;</w:t>
             </w:r>
           </w:p>
@@ -2038,15 +2040,7 @@
               <w:spacing w:after="0"/>
             </w:pPr>
             <w:r>
-              <w:t xml:space="preserve">Display a detailed list of available Venues, filtered by </w:t>
-            </w:r>
-            <w:proofErr w:type="spellStart"/>
-            <w:r>
-              <w:t>EventType</w:t>
-            </w:r>
-            <w:proofErr w:type="spellEnd"/>
-            <w:r>
-              <w:t xml:space="preserve"> and date range, and then create a new Event by picking a result;</w:t>
+              <w:t>Display a detailed list of available Venues, filtered by EventType and date range, and then create a new Event by picking a result;</w:t>
             </w:r>
           </w:p>
         </w:tc>

</xml_diff>